<commit_message>
Restructuring into a coherent draft manuscript
</commit_message>
<xml_diff>
--- a/DLW2016.docx
+++ b/DLW2016.docx
@@ -160,59 +160,9 @@
       <w:r>
         <w:t xml:space="preserve">Plot of daily energy expenditure per gram bird, colored by species</w:t>
       </w:r>
-    </w:p>
-    <w:p>
-      <w:pPr>
-        <w:pStyle w:val="SourceCode"/>
-      </w:pPr>
-      <w:r>
-        <w:rPr>
-          <w:rStyle w:val="VerbatimChar"/>
-        </w:rPr>
-        <w:t xml:space="preserve">## Warning in RColorBrewer::brewer.pal(n, pal): n too large, allowed maximum for palette Dark2 is 8</w:t>
-      </w:r>
-      <w:r>
-        <w:br w:type="textWrapping"/>
-      </w:r>
-      <w:r>
-        <w:rPr>
-          <w:rStyle w:val="VerbatimChar"/>
-        </w:rPr>
-        <w:t xml:space="preserve">## Returning the palette you asked for with that many colors</w:t>
-      </w:r>
-    </w:p>
-    <w:p>
-      <w:pPr>
-        <w:pStyle w:val="SourceCode"/>
-      </w:pPr>
-      <w:r>
-        <w:rPr>
-          <w:rStyle w:val="VerbatimChar"/>
-        </w:rPr>
-        <w:t xml:space="preserve">## Warning: Removed 3 rows containing missing values (geom_point).</w:t>
-      </w:r>
-    </w:p>
-    <w:p>
-      <w:pPr>
-        <w:pStyle w:val="SourceCode"/>
-      </w:pPr>
-      <w:r>
-        <w:rPr>
-          <w:rStyle w:val="VerbatimChar"/>
-        </w:rPr>
-        <w:t xml:space="preserve">## Warning in RColorBrewer::brewer.pal(n, pal): n too large, allowed maximum for palette Dark2 is 8</w:t>
-      </w:r>
-      <w:r>
-        <w:br w:type="textWrapping"/>
-      </w:r>
-      <w:r>
-        <w:rPr>
-          <w:rStyle w:val="VerbatimChar"/>
-        </w:rPr>
-        <w:t xml:space="preserve">## Returning the palette you asked for with that many colors</w:t>
-      </w:r>
-    </w:p>
-    <w:p>
+      <w:r>
+        <w:t xml:space="preserve"> </w:t>
+      </w:r>
       <w:r>
         <w:drawing>
           <wp:inline>
@@ -255,59 +205,6 @@
           </wp:inline>
         </w:drawing>
       </w:r>
-    </w:p>
-    <w:p>
-      <w:pPr>
-        <w:pStyle w:val="SourceCode"/>
-      </w:pPr>
-      <w:r>
-        <w:rPr>
-          <w:rStyle w:val="VerbatimChar"/>
-        </w:rPr>
-        <w:t xml:space="preserve">## Warning in RColorBrewer::brewer.pal(n, pal): n too large, allowed maximum for palette Dark2 is 8</w:t>
-      </w:r>
-      <w:r>
-        <w:br w:type="textWrapping"/>
-      </w:r>
-      <w:r>
-        <w:rPr>
-          <w:rStyle w:val="VerbatimChar"/>
-        </w:rPr>
-        <w:t xml:space="preserve">## Returning the palette you asked for with that many colors</w:t>
-      </w:r>
-    </w:p>
-    <w:p>
-      <w:pPr>
-        <w:pStyle w:val="SourceCode"/>
-      </w:pPr>
-      <w:r>
-        <w:rPr>
-          <w:rStyle w:val="VerbatimChar"/>
-        </w:rPr>
-        <w:t xml:space="preserve">## Warning: Removed 3 rows containing missing values (geom_point).</w:t>
-      </w:r>
-    </w:p>
-    <w:p>
-      <w:pPr>
-        <w:pStyle w:val="SourceCode"/>
-      </w:pPr>
-      <w:r>
-        <w:rPr>
-          <w:rStyle w:val="VerbatimChar"/>
-        </w:rPr>
-        <w:t xml:space="preserve">## Warning in RColorBrewer::brewer.pal(n, pal): n too large, allowed maximum for palette Dark2 is 8</w:t>
-      </w:r>
-      <w:r>
-        <w:br w:type="textWrapping"/>
-      </w:r>
-      <w:r>
-        <w:rPr>
-          <w:rStyle w:val="VerbatimChar"/>
-        </w:rPr>
-        <w:t xml:space="preserve">## Returning the palette you asked for with that many colors</w:t>
-      </w:r>
-    </w:p>
-    <w:p>
       <w:r>
         <w:drawing>
           <wp:inline>
@@ -350,30 +247,6 @@
           </wp:inline>
         </w:drawing>
       </w:r>
-    </w:p>
-    <w:p>
-      <w:pPr>
-        <w:pStyle w:val="SourceCode"/>
-      </w:pPr>
-      <w:r>
-        <w:rPr>
-          <w:rStyle w:val="VerbatimChar"/>
-        </w:rPr>
-        <w:t xml:space="preserve">## Warning: Removed 3 rows containing non-finite values (stat_smooth).</w:t>
-      </w:r>
-    </w:p>
-    <w:p>
-      <w:pPr>
-        <w:pStyle w:val="SourceCode"/>
-      </w:pPr>
-      <w:r>
-        <w:rPr>
-          <w:rStyle w:val="VerbatimChar"/>
-        </w:rPr>
-        <w:t xml:space="preserve">## Warning: Removed 3 rows containing missing values (geom_point).</w:t>
-      </w:r>
-    </w:p>
-    <w:p>
       <w:r>
         <w:drawing>
           <wp:inline>
@@ -417,10 +290,172 @@
         </w:drawing>
       </w:r>
       <w:r>
-        <w:t xml:space="preserve"> </w:t>
-      </w:r>
-      <w:r>
-        <w:t xml:space="preserve">, shape=16</w:t>
+        <w:drawing>
+          <wp:inline>
+            <wp:extent cx="4610100" cy="3695700"/>
+            <wp:effectExtent b="0" l="0" r="0" t="0"/>
+            <wp:docPr descr="" id="1" name="Picture"/>
+            <a:graphic>
+              <a:graphicData uri="http://schemas.openxmlformats.org/drawingml/2006/picture">
+                <pic:pic>
+                  <pic:nvPicPr>
+                    <pic:cNvPr descr="./DLW2016_files/figure-docx/unnamed-chunk-2-4.png" id="0" name="Picture"/>
+                    <pic:cNvPicPr>
+                      <a:picLocks noChangeArrowheads="1" noChangeAspect="1"/>
+                    </pic:cNvPicPr>
+                  </pic:nvPicPr>
+                  <pic:blipFill>
+                    <a:blip r:embed="rId25"/>
+                    <a:stretch>
+                      <a:fillRect/>
+                    </a:stretch>
+                  </pic:blipFill>
+                  <pic:spPr bwMode="auto">
+                    <a:xfrm>
+                      <a:off x="0" y="0"/>
+                      <a:ext cx="4610100" cy="3695700"/>
+                    </a:xfrm>
+                    <a:prstGeom prst="rect">
+                      <a:avLst/>
+                    </a:prstGeom>
+                    <a:noFill/>
+                    <a:ln w="9525">
+                      <a:noFill/>
+                      <a:headEnd/>
+                      <a:tailEnd/>
+                    </a:ln>
+                  </pic:spPr>
+                </pic:pic>
+              </a:graphicData>
+            </a:graphic>
+          </wp:inline>
+        </w:drawing>
+      </w:r>
+      <w:r>
+        <w:drawing>
+          <wp:inline>
+            <wp:extent cx="4610100" cy="3695700"/>
+            <wp:effectExtent b="0" l="0" r="0" t="0"/>
+            <wp:docPr descr="" id="1" name="Picture"/>
+            <a:graphic>
+              <a:graphicData uri="http://schemas.openxmlformats.org/drawingml/2006/picture">
+                <pic:pic>
+                  <pic:nvPicPr>
+                    <pic:cNvPr descr="./DLW2016_files/figure-docx/unnamed-chunk-2-5.png" id="0" name="Picture"/>
+                    <pic:cNvPicPr>
+                      <a:picLocks noChangeArrowheads="1" noChangeAspect="1"/>
+                    </pic:cNvPicPr>
+                  </pic:nvPicPr>
+                  <pic:blipFill>
+                    <a:blip r:embed="rId26"/>
+                    <a:stretch>
+                      <a:fillRect/>
+                    </a:stretch>
+                  </pic:blipFill>
+                  <pic:spPr bwMode="auto">
+                    <a:xfrm>
+                      <a:off x="0" y="0"/>
+                      <a:ext cx="4610100" cy="3695700"/>
+                    </a:xfrm>
+                    <a:prstGeom prst="rect">
+                      <a:avLst/>
+                    </a:prstGeom>
+                    <a:noFill/>
+                    <a:ln w="9525">
+                      <a:noFill/>
+                      <a:headEnd/>
+                      <a:tailEnd/>
+                    </a:ln>
+                  </pic:spPr>
+                </pic:pic>
+              </a:graphicData>
+            </a:graphic>
+          </wp:inline>
+        </w:drawing>
+      </w:r>
+      <w:r>
+        <w:drawing>
+          <wp:inline>
+            <wp:extent cx="4610100" cy="3695700"/>
+            <wp:effectExtent b="0" l="0" r="0" t="0"/>
+            <wp:docPr descr="" id="1" name="Picture"/>
+            <a:graphic>
+              <a:graphicData uri="http://schemas.openxmlformats.org/drawingml/2006/picture">
+                <pic:pic>
+                  <pic:nvPicPr>
+                    <pic:cNvPr descr="./DLW2016_files/figure-docx/unnamed-chunk-2-6.png" id="0" name="Picture"/>
+                    <pic:cNvPicPr>
+                      <a:picLocks noChangeArrowheads="1" noChangeAspect="1"/>
+                    </pic:cNvPicPr>
+                  </pic:nvPicPr>
+                  <pic:blipFill>
+                    <a:blip r:embed="rId27"/>
+                    <a:stretch>
+                      <a:fillRect/>
+                    </a:stretch>
+                  </pic:blipFill>
+                  <pic:spPr bwMode="auto">
+                    <a:xfrm>
+                      <a:off x="0" y="0"/>
+                      <a:ext cx="4610100" cy="3695700"/>
+                    </a:xfrm>
+                    <a:prstGeom prst="rect">
+                      <a:avLst/>
+                    </a:prstGeom>
+                    <a:noFill/>
+                    <a:ln w="9525">
+                      <a:noFill/>
+                      <a:headEnd/>
+                      <a:tailEnd/>
+                    </a:ln>
+                  </pic:spPr>
+                </pic:pic>
+              </a:graphicData>
+            </a:graphic>
+          </wp:inline>
+        </w:drawing>
+      </w:r>
+      <w:r>
+        <w:drawing>
+          <wp:inline>
+            <wp:extent cx="4610100" cy="3695700"/>
+            <wp:effectExtent b="0" l="0" r="0" t="0"/>
+            <wp:docPr descr="" id="1" name="Picture"/>
+            <a:graphic>
+              <a:graphicData uri="http://schemas.openxmlformats.org/drawingml/2006/picture">
+                <pic:pic>
+                  <pic:nvPicPr>
+                    <pic:cNvPr descr="./DLW2016_files/figure-docx/unnamed-chunk-2-7.png" id="0" name="Picture"/>
+                    <pic:cNvPicPr>
+                      <a:picLocks noChangeArrowheads="1" noChangeAspect="1"/>
+                    </pic:cNvPicPr>
+                  </pic:nvPicPr>
+                  <pic:blipFill>
+                    <a:blip r:embed="rId28"/>
+                    <a:stretch>
+                      <a:fillRect/>
+                    </a:stretch>
+                  </pic:blipFill>
+                  <pic:spPr bwMode="auto">
+                    <a:xfrm>
+                      <a:off x="0" y="0"/>
+                      <a:ext cx="4610100" cy="3695700"/>
+                    </a:xfrm>
+                    <a:prstGeom prst="rect">
+                      <a:avLst/>
+                    </a:prstGeom>
+                    <a:noFill/>
+                    <a:ln w="9525">
+                      <a:noFill/>
+                      <a:headEnd/>
+                      <a:tailEnd/>
+                    </a:ln>
+                  </pic:spPr>
+                </pic:pic>
+              </a:graphicData>
+            </a:graphic>
+          </wp:inline>
+        </w:drawing>
       </w:r>
     </w:p>
     <w:p>
@@ -436,7 +471,160 @@
         <w:rPr>
           <w:rStyle w:val="VerbatimChar"/>
         </w:rPr>
-        <w:t xml:space="preserve">## Warning in log(kJ_day): NaNs produced</w:t>
+        <w:t xml:space="preserve">## </w:t>
+      </w:r>
+      <w:r>
+        <w:br w:type="textWrapping"/>
+      </w:r>
+      <w:r>
+        <w:rPr>
+          <w:rStyle w:val="VerbatimChar"/>
+        </w:rPr>
+        <w:t xml:space="preserve">## Call:</w:t>
+      </w:r>
+      <w:r>
+        <w:br w:type="textWrapping"/>
+      </w:r>
+      <w:r>
+        <w:rPr>
+          <w:rStyle w:val="VerbatimChar"/>
+        </w:rPr>
+        <w:t xml:space="preserve">## lm(formula = log(kJ_day) ~ log(Initial_mass), data = dlw)</w:t>
+      </w:r>
+      <w:r>
+        <w:br w:type="textWrapping"/>
+      </w:r>
+      <w:r>
+        <w:rPr>
+          <w:rStyle w:val="VerbatimChar"/>
+        </w:rPr>
+        <w:t xml:space="preserve">## </w:t>
+      </w:r>
+      <w:r>
+        <w:br w:type="textWrapping"/>
+      </w:r>
+      <w:r>
+        <w:rPr>
+          <w:rStyle w:val="VerbatimChar"/>
+        </w:rPr>
+        <w:t xml:space="preserve">## Residuals:</w:t>
+      </w:r>
+      <w:r>
+        <w:br w:type="textWrapping"/>
+      </w:r>
+      <w:r>
+        <w:rPr>
+          <w:rStyle w:val="VerbatimChar"/>
+        </w:rPr>
+        <w:t xml:space="preserve">##      Min       1Q   Median       3Q      Max </w:t>
+      </w:r>
+      <w:r>
+        <w:br w:type="textWrapping"/>
+      </w:r>
+      <w:r>
+        <w:rPr>
+          <w:rStyle w:val="VerbatimChar"/>
+        </w:rPr>
+        <w:t xml:space="preserve">## -0.65537 -0.25841  0.03412  0.25133  0.94224 </w:t>
+      </w:r>
+      <w:r>
+        <w:br w:type="textWrapping"/>
+      </w:r>
+      <w:r>
+        <w:rPr>
+          <w:rStyle w:val="VerbatimChar"/>
+        </w:rPr>
+        <w:t xml:space="preserve">## </w:t>
+      </w:r>
+      <w:r>
+        <w:br w:type="textWrapping"/>
+      </w:r>
+      <w:r>
+        <w:rPr>
+          <w:rStyle w:val="VerbatimChar"/>
+        </w:rPr>
+        <w:t xml:space="preserve">## Coefficients:</w:t>
+      </w:r>
+      <w:r>
+        <w:br w:type="textWrapping"/>
+      </w:r>
+      <w:r>
+        <w:rPr>
+          <w:rStyle w:val="VerbatimChar"/>
+        </w:rPr>
+        <w:t xml:space="preserve">##                   Estimate Std. Error t value Pr(&gt;|t|)    </w:t>
+      </w:r>
+      <w:r>
+        <w:br w:type="textWrapping"/>
+      </w:r>
+      <w:r>
+        <w:rPr>
+          <w:rStyle w:val="VerbatimChar"/>
+        </w:rPr>
+        <w:t xml:space="preserve">## (Intercept)        2.16647    0.13276   16.32   &lt;2e-16 ***</w:t>
+      </w:r>
+      <w:r>
+        <w:br w:type="textWrapping"/>
+      </w:r>
+      <w:r>
+        <w:rPr>
+          <w:rStyle w:val="VerbatimChar"/>
+        </w:rPr>
+        <w:t xml:space="preserve">## log(Initial_mass)  0.93116    0.07984   11.66   &lt;2e-16 ***</w:t>
+      </w:r>
+      <w:r>
+        <w:br w:type="textWrapping"/>
+      </w:r>
+      <w:r>
+        <w:rPr>
+          <w:rStyle w:val="VerbatimChar"/>
+        </w:rPr>
+        <w:t xml:space="preserve">## ---</w:t>
+      </w:r>
+      <w:r>
+        <w:br w:type="textWrapping"/>
+      </w:r>
+      <w:r>
+        <w:rPr>
+          <w:rStyle w:val="VerbatimChar"/>
+        </w:rPr>
+        <w:t xml:space="preserve">## Signif. codes:  0 '***' 0.001 '**' 0.01 '*' 0.05 '.' 0.1 ' ' 1</w:t>
+      </w:r>
+      <w:r>
+        <w:br w:type="textWrapping"/>
+      </w:r>
+      <w:r>
+        <w:rPr>
+          <w:rStyle w:val="VerbatimChar"/>
+        </w:rPr>
+        <w:t xml:space="preserve">## </w:t>
+      </w:r>
+      <w:r>
+        <w:br w:type="textWrapping"/>
+      </w:r>
+      <w:r>
+        <w:rPr>
+          <w:rStyle w:val="VerbatimChar"/>
+        </w:rPr>
+        <w:t xml:space="preserve">## Residual standard error: 0.342 on 88 degrees of freedom</w:t>
+      </w:r>
+      <w:r>
+        <w:br w:type="textWrapping"/>
+      </w:r>
+      <w:r>
+        <w:rPr>
+          <w:rStyle w:val="VerbatimChar"/>
+        </w:rPr>
+        <w:t xml:space="preserve">## Multiple R-squared:  0.6072, Adjusted R-squared:  0.6027 </w:t>
+      </w:r>
+      <w:r>
+        <w:br w:type="textWrapping"/>
+      </w:r>
+      <w:r>
+        <w:rPr>
+          <w:rStyle w:val="VerbatimChar"/>
+        </w:rPr>
+        <w:t xml:space="preserve">## F-statistic:   136 on 1 and 88 DF,  p-value: &lt; 2.2e-16</w:t>
       </w:r>
     </w:p>
     <w:p>
@@ -465,7 +653,16 @@
         <w:rPr>
           <w:rStyle w:val="VerbatimChar"/>
         </w:rPr>
-        <w:t xml:space="preserve">## lm(formula = log(kJ_day) ~ log(Initial_mass), data = dlw)</w:t>
+        <w:t xml:space="preserve">## lm(formula = log(kJ_day) ~ log(Initial_mass), data = dlw[dlw$Big_site == </w:t>
+      </w:r>
+      <w:r>
+        <w:br w:type="textWrapping"/>
+      </w:r>
+      <w:r>
+        <w:rPr>
+          <w:rStyle w:val="VerbatimChar"/>
+        </w:rPr>
+        <w:t xml:space="preserve">##     "EC", ])</w:t>
       </w:r>
       <w:r>
         <w:br w:type="textWrapping"/>
@@ -501,7 +698,7 @@
         <w:rPr>
           <w:rStyle w:val="VerbatimChar"/>
         </w:rPr>
-        <w:t xml:space="preserve">## -1.63006 -0.26952  0.03522  0.25095  2.40336 </w:t>
+        <w:t xml:space="preserve">## -0.66219 -0.15843  0.02263  0.12887  0.57555 </w:t>
       </w:r>
       <w:r>
         <w:br w:type="textWrapping"/>
@@ -528,25 +725,25 @@
         <w:rPr>
           <w:rStyle w:val="VerbatimChar"/>
         </w:rPr>
-        <w:t xml:space="preserve">##                   Estimate Std. Error t value Pr(&gt;|t|)    </w:t>
-      </w:r>
-      <w:r>
-        <w:br w:type="textWrapping"/>
-      </w:r>
-      <w:r>
-        <w:rPr>
-          <w:rStyle w:val="VerbatimChar"/>
-        </w:rPr>
-        <w:t xml:space="preserve">## (Intercept)         1.9928     0.1843  10.815  &lt; 2e-16 ***</w:t>
-      </w:r>
-      <w:r>
-        <w:br w:type="textWrapping"/>
-      </w:r>
-      <w:r>
-        <w:rPr>
-          <w:rStyle w:val="VerbatimChar"/>
-        </w:rPr>
-        <w:t xml:space="preserve">## log(Initial_mass)   1.0549     0.1106   9.534 2.41e-15 ***</w:t>
+        <w:t xml:space="preserve">##                   Estimate Std. Error t value Pr(&gt;|t|)   </w:t>
+      </w:r>
+      <w:r>
+        <w:br w:type="textWrapping"/>
+      </w:r>
+      <w:r>
+        <w:rPr>
+          <w:rStyle w:val="VerbatimChar"/>
+        </w:rPr>
+        <w:t xml:space="preserve">## (Intercept)         1.9120     0.6824   2.802  0.01413 * </w:t>
+      </w:r>
+      <w:r>
+        <w:br w:type="textWrapping"/>
+      </w:r>
+      <w:r>
+        <w:rPr>
+          <w:rStyle w:val="VerbatimChar"/>
+        </w:rPr>
+        <w:t xml:space="preserve">## log(Initial_mass)   1.2073     0.3191   3.784  0.00201 **</w:t>
       </w:r>
       <w:r>
         <w:br w:type="textWrapping"/>
@@ -582,34 +779,25 @@
         <w:rPr>
           <w:rStyle w:val="VerbatimChar"/>
         </w:rPr>
-        <w:t xml:space="preserve">## Residual standard error: 0.4811 on 91 degrees of freedom</w:t>
-      </w:r>
-      <w:r>
-        <w:br w:type="textWrapping"/>
-      </w:r>
-      <w:r>
-        <w:rPr>
-          <w:rStyle w:val="VerbatimChar"/>
-        </w:rPr>
-        <w:t xml:space="preserve">##   (10 observations deleted due to missingness)</w:t>
-      </w:r>
-      <w:r>
-        <w:br w:type="textWrapping"/>
-      </w:r>
-      <w:r>
-        <w:rPr>
-          <w:rStyle w:val="VerbatimChar"/>
-        </w:rPr>
-        <w:t xml:space="preserve">## Multiple R-squared:  0.4997, Adjusted R-squared:  0.4942 </w:t>
-      </w:r>
-      <w:r>
-        <w:br w:type="textWrapping"/>
-      </w:r>
-      <w:r>
-        <w:rPr>
-          <w:rStyle w:val="VerbatimChar"/>
-        </w:rPr>
-        <w:t xml:space="preserve">## F-statistic: 90.89 on 1 and 91 DF,  p-value: 2.411e-15</w:t>
+        <w:t xml:space="preserve">## Residual standard error: 0.2866 on 14 degrees of freedom</w:t>
+      </w:r>
+      <w:r>
+        <w:br w:type="textWrapping"/>
+      </w:r>
+      <w:r>
+        <w:rPr>
+          <w:rStyle w:val="VerbatimChar"/>
+        </w:rPr>
+        <w:t xml:space="preserve">## Multiple R-squared:  0.5056, Adjusted R-squared:  0.4703 </w:t>
+      </w:r>
+      <w:r>
+        <w:br w:type="textWrapping"/>
+      </w:r>
+      <w:r>
+        <w:rPr>
+          <w:rStyle w:val="VerbatimChar"/>
+        </w:rPr>
+        <w:t xml:space="preserve">## F-statistic: 14.32 on 1 and 14 DF,  p-value: 0.002014</w:t>
       </w:r>
     </w:p>
     <w:p>
@@ -620,7 +808,160 @@
         <w:rPr>
           <w:rStyle w:val="VerbatimChar"/>
         </w:rPr>
-        <w:t xml:space="preserve">## Warning in log(kJ_day): NaNs produced</w:t>
+        <w:t xml:space="preserve">## </w:t>
+      </w:r>
+      <w:r>
+        <w:br w:type="textWrapping"/>
+      </w:r>
+      <w:r>
+        <w:rPr>
+          <w:rStyle w:val="VerbatimChar"/>
+        </w:rPr>
+        <w:t xml:space="preserve">## Call:</w:t>
+      </w:r>
+      <w:r>
+        <w:br w:type="textWrapping"/>
+      </w:r>
+      <w:r>
+        <w:rPr>
+          <w:rStyle w:val="VerbatimChar"/>
+        </w:rPr>
+        <w:t xml:space="preserve">## lm(formula = log(kJ_day) ~ log(Mass_g), data = dlw_mean)</w:t>
+      </w:r>
+      <w:r>
+        <w:br w:type="textWrapping"/>
+      </w:r>
+      <w:r>
+        <w:rPr>
+          <w:rStyle w:val="VerbatimChar"/>
+        </w:rPr>
+        <w:t xml:space="preserve">## </w:t>
+      </w:r>
+      <w:r>
+        <w:br w:type="textWrapping"/>
+      </w:r>
+      <w:r>
+        <w:rPr>
+          <w:rStyle w:val="VerbatimChar"/>
+        </w:rPr>
+        <w:t xml:space="preserve">## Residuals:</w:t>
+      </w:r>
+      <w:r>
+        <w:br w:type="textWrapping"/>
+      </w:r>
+      <w:r>
+        <w:rPr>
+          <w:rStyle w:val="VerbatimChar"/>
+        </w:rPr>
+        <w:t xml:space="preserve">##      Min       1Q   Median       3Q      Max </w:t>
+      </w:r>
+      <w:r>
+        <w:br w:type="textWrapping"/>
+      </w:r>
+      <w:r>
+        <w:rPr>
+          <w:rStyle w:val="VerbatimChar"/>
+        </w:rPr>
+        <w:t xml:space="preserve">## -0.46776 -0.09714  0.00693  0.13382  0.40697 </w:t>
+      </w:r>
+      <w:r>
+        <w:br w:type="textWrapping"/>
+      </w:r>
+      <w:r>
+        <w:rPr>
+          <w:rStyle w:val="VerbatimChar"/>
+        </w:rPr>
+        <w:t xml:space="preserve">## </w:t>
+      </w:r>
+      <w:r>
+        <w:br w:type="textWrapping"/>
+      </w:r>
+      <w:r>
+        <w:rPr>
+          <w:rStyle w:val="VerbatimChar"/>
+        </w:rPr>
+        <w:t xml:space="preserve">## Coefficients:</w:t>
+      </w:r>
+      <w:r>
+        <w:br w:type="textWrapping"/>
+      </w:r>
+      <w:r>
+        <w:rPr>
+          <w:rStyle w:val="VerbatimChar"/>
+        </w:rPr>
+        <w:t xml:space="preserve">##             Estimate Std. Error t value Pr(&gt;|t|)    </w:t>
+      </w:r>
+      <w:r>
+        <w:br w:type="textWrapping"/>
+      </w:r>
+      <w:r>
+        <w:rPr>
+          <w:rStyle w:val="VerbatimChar"/>
+        </w:rPr>
+        <w:t xml:space="preserve">## (Intercept)   2.1642     0.3626   5.969  0.00021 ***</w:t>
+      </w:r>
+      <w:r>
+        <w:br w:type="textWrapping"/>
+      </w:r>
+      <w:r>
+        <w:rPr>
+          <w:rStyle w:val="VerbatimChar"/>
+        </w:rPr>
+        <w:t xml:space="preserve">## log(Mass_g)   0.9577     0.2015   4.753  0.00104 ** </w:t>
+      </w:r>
+      <w:r>
+        <w:br w:type="textWrapping"/>
+      </w:r>
+      <w:r>
+        <w:rPr>
+          <w:rStyle w:val="VerbatimChar"/>
+        </w:rPr>
+        <w:t xml:space="preserve">## ---</w:t>
+      </w:r>
+      <w:r>
+        <w:br w:type="textWrapping"/>
+      </w:r>
+      <w:r>
+        <w:rPr>
+          <w:rStyle w:val="VerbatimChar"/>
+        </w:rPr>
+        <w:t xml:space="preserve">## Signif. codes:  0 '***' 0.001 '**' 0.01 '*' 0.05 '.' 0.1 ' ' 1</w:t>
+      </w:r>
+      <w:r>
+        <w:br w:type="textWrapping"/>
+      </w:r>
+      <w:r>
+        <w:rPr>
+          <w:rStyle w:val="VerbatimChar"/>
+        </w:rPr>
+        <w:t xml:space="preserve">## </w:t>
+      </w:r>
+      <w:r>
+        <w:br w:type="textWrapping"/>
+      </w:r>
+      <w:r>
+        <w:rPr>
+          <w:rStyle w:val="VerbatimChar"/>
+        </w:rPr>
+        <w:t xml:space="preserve">## Residual standard error: 0.2477 on 9 degrees of freedom</w:t>
+      </w:r>
+      <w:r>
+        <w:br w:type="textWrapping"/>
+      </w:r>
+      <w:r>
+        <w:rPr>
+          <w:rStyle w:val="VerbatimChar"/>
+        </w:rPr>
+        <w:t xml:space="preserve">## Multiple R-squared:  0.7151, Adjusted R-squared:  0.6834 </w:t>
+      </w:r>
+      <w:r>
+        <w:br w:type="textWrapping"/>
+      </w:r>
+      <w:r>
+        <w:rPr>
+          <w:rStyle w:val="VerbatimChar"/>
+        </w:rPr>
+        <w:t xml:space="preserve">## F-statistic: 22.59 on 1 and 9 DF,  p-value: 0.00104</w:t>
       </w:r>
     </w:p>
     <w:p>
@@ -649,16 +990,7 @@
         <w:rPr>
           <w:rStyle w:val="VerbatimChar"/>
         </w:rPr>
-        <w:t xml:space="preserve">## lm(formula = log(kJ_day) ~ log(Initial_mass), data = dlw[dlw$Big_site == </w:t>
-      </w:r>
-      <w:r>
-        <w:br w:type="textWrapping"/>
-      </w:r>
-      <w:r>
-        <w:rPr>
-          <w:rStyle w:val="VerbatimChar"/>
-        </w:rPr>
-        <w:t xml:space="preserve">##     "EC", ])</w:t>
+        <w:t xml:space="preserve">## lm(formula = log(kJ_day) ~ log(Mass_g) + Region, data = dlw_mean)</w:t>
       </w:r>
       <w:r>
         <w:br w:type="textWrapping"/>
@@ -694,7 +1026,7 @@
         <w:rPr>
           <w:rStyle w:val="VerbatimChar"/>
         </w:rPr>
-        <w:t xml:space="preserve">## -0.90958 -0.33556 -0.08204  0.01364  1.91030 </w:t>
+        <w:t xml:space="preserve">## -0.21710 -0.09355  0.00264  0.06574  0.24674 </w:t>
       </w:r>
       <w:r>
         <w:br w:type="textWrapping"/>
@@ -721,25 +1053,43 @@
         <w:rPr>
           <w:rStyle w:val="VerbatimChar"/>
         </w:rPr>
-        <w:t xml:space="preserve">##                   Estimate Std. Error t value Pr(&gt;|t|)  </w:t>
-      </w:r>
-      <w:r>
-        <w:br w:type="textWrapping"/>
-      </w:r>
-      <w:r>
-        <w:rPr>
-          <w:rStyle w:val="VerbatimChar"/>
-        </w:rPr>
-        <w:t xml:space="preserve">## (Intercept)         3.2696     1.4647   2.232   0.0402 *</w:t>
-      </w:r>
-      <w:r>
-        <w:br w:type="textWrapping"/>
-      </w:r>
-      <w:r>
-        <w:rPr>
-          <w:rStyle w:val="VerbatimChar"/>
-        </w:rPr>
-        <w:t xml:space="preserve">## log(Initial_mass)   0.6530     0.6903   0.946   0.3583  </w:t>
+        <w:t xml:space="preserve">##             Estimate Std. Error t value Pr(&gt;|t|)    </w:t>
+      </w:r>
+      <w:r>
+        <w:br w:type="textWrapping"/>
+      </w:r>
+      <w:r>
+        <w:rPr>
+          <w:rStyle w:val="VerbatimChar"/>
+        </w:rPr>
+        <w:t xml:space="preserve">## (Intercept)   2.3103     0.2285  10.112 1.99e-05 ***</w:t>
+      </w:r>
+      <w:r>
+        <w:br w:type="textWrapping"/>
+      </w:r>
+      <w:r>
+        <w:rPr>
+          <w:rStyle w:val="VerbatimChar"/>
+        </w:rPr>
+        <w:t xml:space="preserve">## log(Mass_g)   0.7646     0.1341   5.702 0.000734 ***</w:t>
+      </w:r>
+      <w:r>
+        <w:br w:type="textWrapping"/>
+      </w:r>
+      <w:r>
+        <w:rPr>
+          <w:rStyle w:val="VerbatimChar"/>
+        </w:rPr>
+        <w:t xml:space="preserve">## RegionCR      0.1748     0.1304   1.340 0.222004    </w:t>
+      </w:r>
+      <w:r>
+        <w:br w:type="textWrapping"/>
+      </w:r>
+      <w:r>
+        <w:rPr>
+          <w:rStyle w:val="VerbatimChar"/>
+        </w:rPr>
+        <w:t xml:space="preserve">## RegionEC      0.4460     0.1105   4.035 0.004965 ** </w:t>
       </w:r>
       <w:r>
         <w:br w:type="textWrapping"/>
@@ -775,34 +1125,25 @@
         <w:rPr>
           <w:rStyle w:val="VerbatimChar"/>
         </w:rPr>
-        <w:t xml:space="preserve">## Residual standard error: 0.6353 on 16 degrees of freedom</w:t>
-      </w:r>
-      <w:r>
-        <w:br w:type="textWrapping"/>
-      </w:r>
-      <w:r>
-        <w:rPr>
-          <w:rStyle w:val="VerbatimChar"/>
-        </w:rPr>
-        <w:t xml:space="preserve">##   (3 observations deleted due to missingness)</w:t>
-      </w:r>
-      <w:r>
-        <w:br w:type="textWrapping"/>
-      </w:r>
-      <w:r>
-        <w:rPr>
-          <w:rStyle w:val="VerbatimChar"/>
-        </w:rPr>
-        <w:t xml:space="preserve">## Multiple R-squared:  0.05296,    Adjusted R-squared:  -0.006233 </w:t>
-      </w:r>
-      <w:r>
-        <w:br w:type="textWrapping"/>
-      </w:r>
-      <w:r>
-        <w:rPr>
-          <w:rStyle w:val="VerbatimChar"/>
-        </w:rPr>
-        <w:t xml:space="preserve">## F-statistic: 0.8947 on 1 and 16 DF,  p-value: 0.3583</w:t>
+        <w:t xml:space="preserve">## Residual standard error: 0.1538 on 7 degrees of freedom</w:t>
+      </w:r>
+      <w:r>
+        <w:br w:type="textWrapping"/>
+      </w:r>
+      <w:r>
+        <w:rPr>
+          <w:rStyle w:val="VerbatimChar"/>
+        </w:rPr>
+        <w:t xml:space="preserve">## Multiple R-squared:  0.9145, Adjusted R-squared:  0.8779 </w:t>
+      </w:r>
+      <w:r>
+        <w:br w:type="textWrapping"/>
+      </w:r>
+      <w:r>
+        <w:rPr>
+          <w:rStyle w:val="VerbatimChar"/>
+        </w:rPr>
+        <w:t xml:space="preserve">## F-statistic: 24.97 on 3 and 7 DF,  p-value: 0.0004105</w:t>
       </w:r>
     </w:p>
   </w:body>
@@ -816,7 +1157,7 @@
 <file path=word/numbering.xml><?xml version="1.0" encoding="utf-8"?>
 <w:numbering xmlns:w="http://schemas.openxmlformats.org/wordprocessingml/2006/main">
   <w:abstractNum w:abstractNumId="0">
-    <w:nsid w:val="2c4ff2f2"/>
+    <w:nsid w:val="943f23d2"/>
     <w:multiLevelType w:val="multilevel"/>
     <w:lvl w:ilvl="0">
       <w:numFmt w:val="bullet"/>

</xml_diff>

<commit_message>
removed plots for now
</commit_message>
<xml_diff>
--- a/DLW2016.docx
+++ b/DLW2016.docx
@@ -7,19 +7,67 @@
         <w:pStyle w:val="Title"/>
       </w:pPr>
       <w:r>
-        <w:t xml:space="preserve">Daily</w:t>
-      </w:r>
-      <w:r>
-        <w:t xml:space="preserve"> </w:t>
-      </w:r>
-      <w:r>
-        <w:t xml:space="preserve">energy</w:t>
-      </w:r>
-      <w:r>
-        <w:t xml:space="preserve"> </w:t>
-      </w:r>
-      <w:r>
-        <w:t xml:space="preserve">expenditure</w:t>
+        <w:t xml:space="preserve">The</w:t>
+      </w:r>
+      <w:r>
+        <w:t xml:space="preserve"> </w:t>
+      </w:r>
+      <w:r>
+        <w:t xml:space="preserve">allometry</w:t>
+      </w:r>
+      <w:r>
+        <w:t xml:space="preserve"> </w:t>
+      </w:r>
+      <w:r>
+        <w:t xml:space="preserve">of</w:t>
+      </w:r>
+      <w:r>
+        <w:t xml:space="preserve"> </w:t>
+      </w:r>
+      <w:r>
+        <w:t xml:space="preserve">field</w:t>
+      </w:r>
+      <w:r>
+        <w:t xml:space="preserve"> </w:t>
+      </w:r>
+      <w:r>
+        <w:t xml:space="preserve">metabolic</w:t>
+      </w:r>
+      <w:r>
+        <w:t xml:space="preserve"> </w:t>
+      </w:r>
+      <w:r>
+        <w:t xml:space="preserve">rates</w:t>
+      </w:r>
+      <w:r>
+        <w:t xml:space="preserve"> </w:t>
+      </w:r>
+      <w:r>
+        <w:t xml:space="preserve">in</w:t>
+      </w:r>
+      <w:r>
+        <w:t xml:space="preserve"> </w:t>
+      </w:r>
+      <w:r>
+        <w:t xml:space="preserve">tropical</w:t>
+      </w:r>
+      <w:r>
+        <w:t xml:space="preserve"> </w:t>
+      </w:r>
+      <w:r>
+        <w:t xml:space="preserve">vs.</w:t>
+      </w:r>
+      <w:r>
+        <w:t xml:space="preserve"> </w:t>
+      </w:r>
+      <w:r>
+        <w:t xml:space="preserve">temperate</w:t>
+      </w:r>
+      <w:r>
+        <w:t xml:space="preserve"> </w:t>
+      </w:r>
+      <w:r>
+        <w:t xml:space="preserve">hummingbirds</w:t>
       </w:r>
     </w:p>
     <w:p>
@@ -33,7 +81,61 @@
         <w:t xml:space="preserve"> </w:t>
       </w:r>
       <w:r>
-        <w:t xml:space="preserve">Shankar</w:t>
+        <w:t xml:space="preserve">Shankar,</w:t>
+      </w:r>
+      <w:r>
+        <w:t xml:space="preserve"> </w:t>
+      </w:r>
+      <w:r>
+        <w:t xml:space="preserve">Joseph</w:t>
+      </w:r>
+      <w:r>
+        <w:t xml:space="preserve"> </w:t>
+      </w:r>
+      <w:r>
+        <w:t xml:space="preserve">R.</w:t>
+      </w:r>
+      <w:r>
+        <w:t xml:space="preserve"> </w:t>
+      </w:r>
+      <w:r>
+        <w:t xml:space="preserve">Canepa,</w:t>
+      </w:r>
+      <w:r>
+        <w:t xml:space="preserve"> </w:t>
+      </w:r>
+      <w:r>
+        <w:t xml:space="preserve">Catherine</w:t>
+      </w:r>
+      <w:r>
+        <w:t xml:space="preserve"> </w:t>
+      </w:r>
+      <w:r>
+        <w:t xml:space="preserve">H.</w:t>
+      </w:r>
+      <w:r>
+        <w:t xml:space="preserve"> </w:t>
+      </w:r>
+      <w:r>
+        <w:t xml:space="preserve">Graham,</w:t>
+      </w:r>
+      <w:r>
+        <w:t xml:space="preserve"> </w:t>
+      </w:r>
+      <w:r>
+        <w:t xml:space="preserve">Donald</w:t>
+      </w:r>
+      <w:r>
+        <w:t xml:space="preserve"> </w:t>
+      </w:r>
+      <w:r>
+        <w:t xml:space="preserve">R.</w:t>
+      </w:r>
+      <w:r>
+        <w:t xml:space="preserve"> </w:t>
+      </w:r>
+      <w:r>
+        <w:t xml:space="preserve">Powers</w:t>
       </w:r>
     </w:p>
     <w:p>
@@ -62,400 +164,55 @@
         <w:t xml:space="preserve">2016</w:t>
       </w:r>
     </w:p>
-    <w:p>
-      <w:r>
-        <w:t xml:space="preserve">Abstract: Big sentence</w:t>
-      </w:r>
-      <w:r>
-        <w:br w:type="textWrapping"/>
-      </w:r>
-      <w:r>
-        <w:t xml:space="preserve">Methods</w:t>
-      </w:r>
-      <w:r>
-        <w:br w:type="textWrapping"/>
-      </w:r>
-      <w:r>
-        <w:t xml:space="preserve">Results</w:t>
-      </w:r>
-      <w:r>
-        <w:br w:type="textWrapping"/>
-      </w:r>
-      <w:r>
-        <w:t xml:space="preserve">Implication</w:t>
-      </w:r>
-      <w:r>
-        <w:br w:type="textWrapping"/>
-      </w:r>
-      <w:r>
-        <w:t xml:space="preserve">250 words</w:t>
-      </w:r>
-    </w:p>
-    <w:bookmarkStart w:id="21" w:name="introduction"/>
+    <w:bookmarkStart w:id="21" w:name="abstract"/>
     <w:p>
       <w:pPr>
         <w:pStyle w:val="Heading2"/>
       </w:pPr>
       <w:r>
-        <w:t xml:space="preserve">Introduction:</w:t>
+        <w:t xml:space="preserve">Abstract</w:t>
       </w:r>
     </w:p>
     <w:bookmarkEnd w:id="21"/>
     <w:p>
       <w:r>
-        <w:rPr>
-          <w:b/>
-        </w:rPr>
-        <w:t xml:space="preserve">Problem</w:t>
-      </w:r>
-      <w:r>
-        <w:t xml:space="preserve">: Organisms manage to survive by balancing their energy budgets. They usually do this with the help of fat reserves to buffer them if conditions get difficult. But some small organisms do not have much fat, and must deal with the variable energetic demands their environment places on them. I want to know what strategies hummingbirds use to manage their tight energy budgets. Is there a difference in how much energy birds spend in the tropics vs. temperate environments. e.g. birds migrate to temperate places because tropical environments don't have as many bursts of flowering events. Migration trade-offs: high mortality during trade-offs, but big gains at the other end. Do tropical hummingbirds have a higher EE than temperate, because resources are distributed in the tropics in such a way that birds spend more time foraging.</w:t>
+        <w:t xml:space="preserve">Allometric scaling relationships describe how the scaling of one trait (e.g. body size) affects the scaling of another trait (e.g. field metabolic rate, brain size). These scaling relationships have intrigued scientists for decades because there seem to be rules that govern how metabolic processes scale up with body size. In birds, field metabolic rate (FMR) scales with body mass (M) in the form FMR = aM0.67. This relationship between metabolic rate and mass has been found to vary depending on the taxonomic level being studied. Thus, a scaling exponent on the scale of all birds could mask localized taxon-specific patterns. Hummingbirds have among the highest mass-specific rates of all vertebrates, as well as a much higher wing aspect ratio than predicted for their size. We collected FMR and mass data for hummingbirds, and examined the scaling of FMR with body mass among hummingbird. We found that hummingbirds have an FMR to mass scaling exponent &gt;0.9, much higher than any group previously studied. Further, since temperate hummingbirds feed on densely clumped resources more than tropical hummingbirds do, we expect tropical birds to have a higher field metabolic rate to body size exponent than temperate birds to support increased foraging effort. We find that tropical hummingbirds have a higher FMR to mass ratio on average than temperate birds.</w:t>
       </w:r>
     </w:p>
     <w:p>
       <w:r>
+        <w:t xml:space="preserve">Tropical birds have been found to have significantly lower BMR than temperate birds, though within the tropics (Peru) elevation had no effect on BMR (Londono et al. 2015). 'Pace of life' is thus slower in tropical than temperate regions.</w:t>
+      </w:r>
+    </w:p>
+    <w:bookmarkStart w:id="22" w:name="introduction"/>
+    <w:p>
+      <w:pPr>
+        <w:pStyle w:val="Heading2"/>
+      </w:pPr>
+      <w:r>
+        <w:t xml:space="preserve">Introduction:</w:t>
+      </w:r>
+    </w:p>
+    <w:bookmarkEnd w:id="22"/>
+    <w:p>
+      <w:r>
         <w:rPr>
           <w:b/>
         </w:rPr>
-        <w:t xml:space="preserve">Hurdle</w:t>
-      </w:r>
-      <w:r>
-        <w:t xml:space="preserve">: To answer this question in a useful way, we need daily energy expenditure measured in the wild, on free-living hummingbirds, not just on animals living in a cage. And we need this information in a variety of environmental conditions. Unfortunately, hummingbirds are too small to carry physiological sensors or GPS tags.</w:t>
+        <w:t xml:space="preserve">Hypotheses</w:t>
+      </w:r>
+      <w:r>
+        <w:t xml:space="preserve">: 1. Whole animal daily energy expenditure will increase as mass increases 2. Daily energy expenditure will increase if daily temperatures vary more widely + Higher thermoregulatory costs (avg. daily temperatures are low) would contribute to increased DEE (both directly because of increased thermoregulatory costs, and indirectly because they would need to be more active to gain energy to deal with these increased costs) 3. Tropical resident species have a higher DEE than temperate long distance migrants 4. Territorial species</w:t>
       </w:r>
     </w:p>
     <w:p>
       <w:r>
-        <w:rPr>
-          <w:b/>
-        </w:rPr>
-        <w:t xml:space="preserve">Solution</w:t>
-      </w:r>
-      <w:r>
-        <w:t xml:space="preserve">: I used the doubly labeled water method to collect daily energy expenditure data from hummingbirds. Combining these data with daily activity budgets and estimates of energy spent on each activity, I will build an estimated daily energy budget for hummingbirds in North and South America.</w:t>
+        <w:t xml:space="preserve">A log-log plot of hummingbird daily energy expenditure (kJ) vs. mass (g), including values from this study as well as from the literature. Colors represent species.</w:t>
       </w:r>
     </w:p>
     <w:p>
       <w:r>
-        <w:rPr>
-          <w:b/>
-        </w:rPr>
-        <w:t xml:space="preserve">Benefit</w:t>
-      </w:r>
-      <w:r>
-        <w:t xml:space="preserve">: Hummingbirds are small endotherms with very high energetic demands, so they must manage their energy budgets carefully. They are always on the razor edge between life and death. Once we understand how they manage energy in changing environments, we can extend this energy budget model to other endotherms, such as those with large fat reserves. This will allow us to understand how endotherms will respond energetically to rapidly changing environmental conditions.</w:t>
-      </w:r>
-    </w:p>
-    <w:p>
-      <w:r>
-        <w:rPr>
-          <w:b/>
-        </w:rPr>
-        <w:t xml:space="preserve">Hypotheses</w:t>
-      </w:r>
-      <w:r>
-        <w:t xml:space="preserve">: 1. Whole animal daily energy expenditure will increase as mass increases 2. Daily energy expenditure will increase if daily temperatures vary more widely + Higher thermoregulatory costs (avg. daily temperatures are low) would contribute to increased DEE (both directly because of increased thermoregulatory costs, and indirectly because they would need to be more active to gain energy to deal with these increased costs) 3. Tropical resident species have a higher DEE than temperate long distance migrants 4. Territorial species</w:t>
-      </w:r>
-    </w:p>
-    <w:p>
-      <w:r>
-        <w:t xml:space="preserve">Plot of daily energy expenditure per gram bird, colored by species</w:t>
-      </w:r>
-      <w:r>
-        <w:t xml:space="preserve"> </w:t>
-      </w:r>
-      <w:r>
-        <w:drawing>
-          <wp:inline>
-            <wp:extent cx="4610100" cy="3695700"/>
-            <wp:effectExtent b="0" l="0" r="0" t="0"/>
-            <wp:docPr descr="" id="1" name="Picture"/>
-            <a:graphic>
-              <a:graphicData uri="http://schemas.openxmlformats.org/drawingml/2006/picture">
-                <pic:pic>
-                  <pic:nvPicPr>
-                    <pic:cNvPr descr="./DLW2016_files/figure-docx/unnamed-chunk-2-1.png" id="0" name="Picture"/>
-                    <pic:cNvPicPr>
-                      <a:picLocks noChangeArrowheads="1" noChangeAspect="1"/>
-                    </pic:cNvPicPr>
-                  </pic:nvPicPr>
-                  <pic:blipFill>
-                    <a:blip r:embed="rId22"/>
-                    <a:stretch>
-                      <a:fillRect/>
-                    </a:stretch>
-                  </pic:blipFill>
-                  <pic:spPr bwMode="auto">
-                    <a:xfrm>
-                      <a:off x="0" y="0"/>
-                      <a:ext cx="4610100" cy="3695700"/>
-                    </a:xfrm>
-                    <a:prstGeom prst="rect">
-                      <a:avLst/>
-                    </a:prstGeom>
-                    <a:noFill/>
-                    <a:ln w="9525">
-                      <a:noFill/>
-                      <a:headEnd/>
-                      <a:tailEnd/>
-                    </a:ln>
-                  </pic:spPr>
-                </pic:pic>
-              </a:graphicData>
-            </a:graphic>
-          </wp:inline>
-        </w:drawing>
-      </w:r>
-      <w:r>
-        <w:drawing>
-          <wp:inline>
-            <wp:extent cx="4610100" cy="3695700"/>
-            <wp:effectExtent b="0" l="0" r="0" t="0"/>
-            <wp:docPr descr="" id="1" name="Picture"/>
-            <a:graphic>
-              <a:graphicData uri="http://schemas.openxmlformats.org/drawingml/2006/picture">
-                <pic:pic>
-                  <pic:nvPicPr>
-                    <pic:cNvPr descr="./DLW2016_files/figure-docx/unnamed-chunk-2-2.png" id="0" name="Picture"/>
-                    <pic:cNvPicPr>
-                      <a:picLocks noChangeArrowheads="1" noChangeAspect="1"/>
-                    </pic:cNvPicPr>
-                  </pic:nvPicPr>
-                  <pic:blipFill>
-                    <a:blip r:embed="rId23"/>
-                    <a:stretch>
-                      <a:fillRect/>
-                    </a:stretch>
-                  </pic:blipFill>
-                  <pic:spPr bwMode="auto">
-                    <a:xfrm>
-                      <a:off x="0" y="0"/>
-                      <a:ext cx="4610100" cy="3695700"/>
-                    </a:xfrm>
-                    <a:prstGeom prst="rect">
-                      <a:avLst/>
-                    </a:prstGeom>
-                    <a:noFill/>
-                    <a:ln w="9525">
-                      <a:noFill/>
-                      <a:headEnd/>
-                      <a:tailEnd/>
-                    </a:ln>
-                  </pic:spPr>
-                </pic:pic>
-              </a:graphicData>
-            </a:graphic>
-          </wp:inline>
-        </w:drawing>
-      </w:r>
-      <w:r>
-        <w:drawing>
-          <wp:inline>
-            <wp:extent cx="4610100" cy="3695700"/>
-            <wp:effectExtent b="0" l="0" r="0" t="0"/>
-            <wp:docPr descr="" id="1" name="Picture"/>
-            <a:graphic>
-              <a:graphicData uri="http://schemas.openxmlformats.org/drawingml/2006/picture">
-                <pic:pic>
-                  <pic:nvPicPr>
-                    <pic:cNvPr descr="./DLW2016_files/figure-docx/unnamed-chunk-2-3.png" id="0" name="Picture"/>
-                    <pic:cNvPicPr>
-                      <a:picLocks noChangeArrowheads="1" noChangeAspect="1"/>
-                    </pic:cNvPicPr>
-                  </pic:nvPicPr>
-                  <pic:blipFill>
-                    <a:blip r:embed="rId24"/>
-                    <a:stretch>
-                      <a:fillRect/>
-                    </a:stretch>
-                  </pic:blipFill>
-                  <pic:spPr bwMode="auto">
-                    <a:xfrm>
-                      <a:off x="0" y="0"/>
-                      <a:ext cx="4610100" cy="3695700"/>
-                    </a:xfrm>
-                    <a:prstGeom prst="rect">
-                      <a:avLst/>
-                    </a:prstGeom>
-                    <a:noFill/>
-                    <a:ln w="9525">
-                      <a:noFill/>
-                      <a:headEnd/>
-                      <a:tailEnd/>
-                    </a:ln>
-                  </pic:spPr>
-                </pic:pic>
-              </a:graphicData>
-            </a:graphic>
-          </wp:inline>
-        </w:drawing>
-      </w:r>
-      <w:r>
-        <w:drawing>
-          <wp:inline>
-            <wp:extent cx="4610100" cy="3695700"/>
-            <wp:effectExtent b="0" l="0" r="0" t="0"/>
-            <wp:docPr descr="" id="1" name="Picture"/>
-            <a:graphic>
-              <a:graphicData uri="http://schemas.openxmlformats.org/drawingml/2006/picture">
-                <pic:pic>
-                  <pic:nvPicPr>
-                    <pic:cNvPr descr="./DLW2016_files/figure-docx/unnamed-chunk-2-4.png" id="0" name="Picture"/>
-                    <pic:cNvPicPr>
-                      <a:picLocks noChangeArrowheads="1" noChangeAspect="1"/>
-                    </pic:cNvPicPr>
-                  </pic:nvPicPr>
-                  <pic:blipFill>
-                    <a:blip r:embed="rId25"/>
-                    <a:stretch>
-                      <a:fillRect/>
-                    </a:stretch>
-                  </pic:blipFill>
-                  <pic:spPr bwMode="auto">
-                    <a:xfrm>
-                      <a:off x="0" y="0"/>
-                      <a:ext cx="4610100" cy="3695700"/>
-                    </a:xfrm>
-                    <a:prstGeom prst="rect">
-                      <a:avLst/>
-                    </a:prstGeom>
-                    <a:noFill/>
-                    <a:ln w="9525">
-                      <a:noFill/>
-                      <a:headEnd/>
-                      <a:tailEnd/>
-                    </a:ln>
-                  </pic:spPr>
-                </pic:pic>
-              </a:graphicData>
-            </a:graphic>
-          </wp:inline>
-        </w:drawing>
-      </w:r>
-      <w:r>
-        <w:drawing>
-          <wp:inline>
-            <wp:extent cx="4610100" cy="3695700"/>
-            <wp:effectExtent b="0" l="0" r="0" t="0"/>
-            <wp:docPr descr="" id="1" name="Picture"/>
-            <a:graphic>
-              <a:graphicData uri="http://schemas.openxmlformats.org/drawingml/2006/picture">
-                <pic:pic>
-                  <pic:nvPicPr>
-                    <pic:cNvPr descr="./DLW2016_files/figure-docx/unnamed-chunk-2-5.png" id="0" name="Picture"/>
-                    <pic:cNvPicPr>
-                      <a:picLocks noChangeArrowheads="1" noChangeAspect="1"/>
-                    </pic:cNvPicPr>
-                  </pic:nvPicPr>
-                  <pic:blipFill>
-                    <a:blip r:embed="rId26"/>
-                    <a:stretch>
-                      <a:fillRect/>
-                    </a:stretch>
-                  </pic:blipFill>
-                  <pic:spPr bwMode="auto">
-                    <a:xfrm>
-                      <a:off x="0" y="0"/>
-                      <a:ext cx="4610100" cy="3695700"/>
-                    </a:xfrm>
-                    <a:prstGeom prst="rect">
-                      <a:avLst/>
-                    </a:prstGeom>
-                    <a:noFill/>
-                    <a:ln w="9525">
-                      <a:noFill/>
-                      <a:headEnd/>
-                      <a:tailEnd/>
-                    </a:ln>
-                  </pic:spPr>
-                </pic:pic>
-              </a:graphicData>
-            </a:graphic>
-          </wp:inline>
-        </w:drawing>
-      </w:r>
-      <w:r>
-        <w:drawing>
-          <wp:inline>
-            <wp:extent cx="4610100" cy="3695700"/>
-            <wp:effectExtent b="0" l="0" r="0" t="0"/>
-            <wp:docPr descr="" id="1" name="Picture"/>
-            <a:graphic>
-              <a:graphicData uri="http://schemas.openxmlformats.org/drawingml/2006/picture">
-                <pic:pic>
-                  <pic:nvPicPr>
-                    <pic:cNvPr descr="./DLW2016_files/figure-docx/unnamed-chunk-2-6.png" id="0" name="Picture"/>
-                    <pic:cNvPicPr>
-                      <a:picLocks noChangeArrowheads="1" noChangeAspect="1"/>
-                    </pic:cNvPicPr>
-                  </pic:nvPicPr>
-                  <pic:blipFill>
-                    <a:blip r:embed="rId27"/>
-                    <a:stretch>
-                      <a:fillRect/>
-                    </a:stretch>
-                  </pic:blipFill>
-                  <pic:spPr bwMode="auto">
-                    <a:xfrm>
-                      <a:off x="0" y="0"/>
-                      <a:ext cx="4610100" cy="3695700"/>
-                    </a:xfrm>
-                    <a:prstGeom prst="rect">
-                      <a:avLst/>
-                    </a:prstGeom>
-                    <a:noFill/>
-                    <a:ln w="9525">
-                      <a:noFill/>
-                      <a:headEnd/>
-                      <a:tailEnd/>
-                    </a:ln>
-                  </pic:spPr>
-                </pic:pic>
-              </a:graphicData>
-            </a:graphic>
-          </wp:inline>
-        </w:drawing>
-      </w:r>
-      <w:r>
-        <w:drawing>
-          <wp:inline>
-            <wp:extent cx="4610100" cy="3695700"/>
-            <wp:effectExtent b="0" l="0" r="0" t="0"/>
-            <wp:docPr descr="" id="1" name="Picture"/>
-            <a:graphic>
-              <a:graphicData uri="http://schemas.openxmlformats.org/drawingml/2006/picture">
-                <pic:pic>
-                  <pic:nvPicPr>
-                    <pic:cNvPr descr="./DLW2016_files/figure-docx/unnamed-chunk-2-7.png" id="0" name="Picture"/>
-                    <pic:cNvPicPr>
-                      <a:picLocks noChangeArrowheads="1" noChangeAspect="1"/>
-                    </pic:cNvPicPr>
-                  </pic:nvPicPr>
-                  <pic:blipFill>
-                    <a:blip r:embed="rId28"/>
-                    <a:stretch>
-                      <a:fillRect/>
-                    </a:stretch>
-                  </pic:blipFill>
-                  <pic:spPr bwMode="auto">
-                    <a:xfrm>
-                      <a:off x="0" y="0"/>
-                      <a:ext cx="4610100" cy="3695700"/>
-                    </a:xfrm>
-                    <a:prstGeom prst="rect">
-                      <a:avLst/>
-                    </a:prstGeom>
-                    <a:noFill/>
-                    <a:ln w="9525">
-                      <a:noFill/>
-                      <a:headEnd/>
-                      <a:tailEnd/>
-                    </a:ln>
-                  </pic:spPr>
-                </pic:pic>
-              </a:graphicData>
-            </a:graphic>
-          </wp:inline>
-        </w:drawing>
+        <w:t xml:space="preserve">Mass-corrected daily energy expenditure vs. Mass, colored by species</w:t>
       </w:r>
     </w:p>
     <w:p>
@@ -1157,7 +914,7 @@
 <file path=word/numbering.xml><?xml version="1.0" encoding="utf-8"?>
 <w:numbering xmlns:w="http://schemas.openxmlformats.org/wordprocessingml/2006/main">
   <w:abstractNum w:abstractNumId="0">
-    <w:nsid w:val="943f23d2"/>
+    <w:nsid w:val="6d1b548e"/>
     <w:multiLevelType w:val="multilevel"/>
     <w:lvl w:ilvl="0">
       <w:numFmt w:val="bullet"/>

</xml_diff>

<commit_message>
Cleaning up DLW graphs and making the page readable
</commit_message>
<xml_diff>
--- a/DLW2016.docx
+++ b/DLW2016.docx
@@ -182,7 +182,7 @@
         <w:t xml:space="preserve">0.67</w:t>
       </w:r>
       <w:r>
-        <w:t xml:space="preserve">. This relationship between metabolic rate and mass has been found to vary depending on the taxonomic level being studied. Thus, a scaling exponent on the scale of all birds could mask localized taxon-specific patterns. Hummingbirds have among the highest mass-specific rates of all vertebrates, as well as a much higher wing aspect ratio than predicted for their size. We collected FMR and mass data for hummingbirds, and examined the scaling of FMR with body mass among hummingbird. We found that hummingbirds have an FMR to mass scaling exponent &gt;0.9, much higher than any group previously studied. Further, since temperate hummingbirds feed on densely clumped resources more than tropical hummingbirds do, we expect tropical birds to have a higher field metabolic rate to body size exponent than temperate birds to support increased foraging effort. We find that tropical hummingbirds have a higher FMR to mass ratio on average than temperate birds.</w:t>
+        <w:t xml:space="preserve">. This relationship between metabolic rate and mass has been found to vary depending on the taxonomic level being studied. Thus, a scaling exponent on the scale of all birds could mask localized taxon-specific patterns. Hummingbirds have among the highest mass-specific rates of all vertebrates, as well as a much higher wing aspect ratio than predicted for their size. We collected FMR and mass data for hummingbirds, and examined the scaling of FMR with body mass among hummingbirds. We found that hummingbirds have an FMR to mass scaling exponent &gt;0.9 – much higher than any group previously studied. Further, since temperate hummingbirds tend to feed on densely clumped resources more than tropical hummingbirds tend to, we expect tropical birds to have a higher FMR to body size exponent than temperate birds to support increased foraging effort. We find that tropical hummingbirds have a higher FMR to mass ratio on average than temperate birds.</w:t>
       </w:r>
     </w:p>
     <w:p>
@@ -238,25 +238,25 @@
         <w:t xml:space="preserve"> </w:t>
       </w:r>
       <w:r>
-        <w:t xml:space="preserve">1. Whole animal daily energy expenditure will increase as mass increases</w:t>
-      </w:r>
-      <w:r>
-        <w:t xml:space="preserve"> </w:t>
-      </w:r>
-      <w:r>
-        <w:t xml:space="preserve">2. Daily energy expenditure will increase if daily temperatures vary more widely</w:t>
-      </w:r>
-      <w:r>
-        <w:t xml:space="preserve"> </w:t>
-      </w:r>
-      <w:r>
-        <w:t xml:space="preserve">+ Higher thermoregulatory costs (avg. daily temperatures are low) would contribute to increased DEE (both directly because of increased thermoregulatory costs, and indirectly because they would need to be more active to gain energy to deal with these increased costs)</w:t>
-      </w:r>
-      <w:r>
-        <w:t xml:space="preserve"> </w:t>
-      </w:r>
-      <w:r>
-        <w:t xml:space="preserve">3. Tropical resident species have a higher DEE than temperate long distance migrants</w:t>
+        <w:t xml:space="preserve">1. Whole animal daily energy expenditure will increase as mass increases \</w:t>
+      </w:r>
+      <w:r>
+        <w:t xml:space="preserve"> </w:t>
+      </w:r>
+      <w:r>
+        <w:t xml:space="preserve">2. Daily energy expenditure will increase if daily temperatures vary more widely \</w:t>
+      </w:r>
+      <w:r>
+        <w:t xml:space="preserve"> </w:t>
+      </w:r>
+      <w:r>
+        <w:t xml:space="preserve">+ Higher thermoregulatory costs (avg. daily temperatures are low) would contribute to increased DEE (both directly because of increased thermoregulatory costs, and indirectly because they would need to be more active to gain energy to deal with these increased costs) \</w:t>
+      </w:r>
+      <w:r>
+        <w:t xml:space="preserve"> </w:t>
+      </w:r>
+      <w:r>
+        <w:t xml:space="preserve">3. Tropical resident species have a higher DEE than temperate long distance migrants \</w:t>
       </w:r>
       <w:r>
         <w:t xml:space="preserve"> </w:t>
@@ -317,6 +317,17 @@
           </wp:inline>
         </w:drawing>
       </w:r>
+    </w:p>
+    <w:p>
+      <w:pPr>
+        <w:pStyle w:val="BodyText"/>
+      </w:pPr>
+      <w:r>
+        <w:t xml:space="preserve">A plot of daily energy expenditure (kJ) vs. Mass (g), including literature and study values, non-log</w:t>
+      </w:r>
+      <w:r>
+        <w:t xml:space="preserve"> </w:t>
+      </w:r>
       <w:r>
         <w:drawing>
           <wp:inline>
@@ -327,7 +338,7 @@
               <a:graphicData uri="http://schemas.openxmlformats.org/drawingml/2006/picture">
                 <pic:pic>
                   <pic:nvPicPr>
-                    <pic:cNvPr descr="DLW2016_files/figure-docx/unnamed-chunk-3-2.png" id="0" name="Picture"/>
+                    <pic:cNvPr descr="DLW2016_files/figure-docx/unnamed-chunk-4-1.png" id="0" name="Picture"/>
                     <pic:cNvPicPr>
                       <a:picLocks noChangeArrowheads="1" noChangeAspect="1"/>
                     </pic:cNvPicPr>
@@ -380,7 +391,7 @@
               <a:graphicData uri="http://schemas.openxmlformats.org/drawingml/2006/picture">
                 <pic:pic>
                   <pic:nvPicPr>
-                    <pic:cNvPr descr="DLW2016_files/figure-docx/unnamed-chunk-4-1.png" id="0" name="Picture"/>
+                    <pic:cNvPr descr="DLW2016_files/figure-docx/unnamed-chunk-5-1.png" id="0" name="Picture"/>
                     <pic:cNvPicPr>
                       <a:picLocks noChangeArrowheads="1" noChangeAspect="1"/>
                     </pic:cNvPicPr>
@@ -418,6 +429,12 @@
         <w:pStyle w:val="BodyText"/>
       </w:pPr>
       <w:r>
+        <w:t xml:space="preserve">Daily energy expenditure vs. Mass, colored by species</w:t>
+      </w:r>
+      <w:r>
+        <w:t xml:space="preserve"> </w:t>
+      </w:r>
+      <w:r>
         <w:drawing>
           <wp:inline>
             <wp:extent cx="4620126" cy="3696101"/>
@@ -427,7 +444,7 @@
               <a:graphicData uri="http://schemas.openxmlformats.org/drawingml/2006/picture">
                 <pic:pic>
                   <pic:nvPicPr>
-                    <pic:cNvPr descr="DLW2016_files/figure-docx/unnamed-chunk-5-1.png" id="0" name="Picture"/>
+                    <pic:cNvPr descr="DLW2016_files/figure-docx/unnamed-chunk-6-1.png" id="0" name="Picture"/>
                     <pic:cNvPicPr>
                       <a:picLocks noChangeArrowheads="1" noChangeAspect="1"/>
                     </pic:cNvPicPr>
@@ -459,6 +476,17 @@
           </wp:inline>
         </w:drawing>
       </w:r>
+    </w:p>
+    <w:p>
+      <w:pPr>
+        <w:pStyle w:val="BodyText"/>
+      </w:pPr>
+      <w:r>
+        <w:t xml:space="preserve">Daily energy expenditure collapsed by species vs. average mass of the species, and shapes denote region</w:t>
+      </w:r>
+      <w:r>
+        <w:t xml:space="preserve"> </w:t>
+      </w:r>
       <w:r>
         <w:drawing>
           <wp:inline>
@@ -469,7 +497,7 @@
               <a:graphicData uri="http://schemas.openxmlformats.org/drawingml/2006/picture">
                 <pic:pic>
                   <pic:nvPicPr>
-                    <pic:cNvPr descr="DLW2016_files/figure-docx/unnamed-chunk-5-2.png" id="0" name="Picture"/>
+                    <pic:cNvPr descr="DLW2016_files/figure-docx/unnamed-chunk-7-1.png" id="0" name="Picture"/>
                     <pic:cNvPicPr>
                       <a:picLocks noChangeArrowheads="1" noChangeAspect="1"/>
                     </pic:cNvPicPr>
@@ -504,48 +532,14 @@
     </w:p>
     <w:p>
       <w:pPr>
-        <w:pStyle w:val="SourceCode"/>
-      </w:pPr>
-      <w:r>
-        <w:rPr>
-          <w:rStyle w:val="VerbatimChar"/>
-        </w:rPr>
-        <w:t xml:space="preserve">## Warning: The shape palette can deal with a maximum of 6 discrete values</w:t>
-      </w:r>
-      <w:r>
-        <w:br w:type="textWrapping"/>
-      </w:r>
-      <w:r>
-        <w:rPr>
-          <w:rStyle w:val="VerbatimChar"/>
-        </w:rPr>
-        <w:t xml:space="preserve">## because more than 6 becomes difficult to discriminate; you have 9.</w:t>
-      </w:r>
-      <w:r>
-        <w:br w:type="textWrapping"/>
-      </w:r>
-      <w:r>
-        <w:rPr>
-          <w:rStyle w:val="VerbatimChar"/>
-        </w:rPr>
-        <w:t xml:space="preserve">## Consider specifying shapes manually if you must have them.</w:t>
-      </w:r>
-    </w:p>
-    <w:p>
-      <w:pPr>
-        <w:pStyle w:val="SourceCode"/>
-      </w:pPr>
-      <w:r>
-        <w:rPr>
-          <w:rStyle w:val="VerbatimChar"/>
-        </w:rPr>
-        <w:t xml:space="preserve">## Warning: Removed 6 rows containing missing values (geom_point).</w:t>
-      </w:r>
-    </w:p>
-    <w:p>
-      <w:pPr>
-        <w:pStyle w:val="FirstParagraph"/>
-      </w:pPr>
+        <w:pStyle w:val="BodyText"/>
+      </w:pPr>
+      <w:r>
+        <w:t xml:space="preserve">Just Ecuadorian birds</w:t>
+      </w:r>
+      <w:r>
+        <w:t xml:space="preserve"> </w:t>
+      </w:r>
       <w:r>
         <w:drawing>
           <wp:inline>
@@ -556,7 +550,7 @@
               <a:graphicData uri="http://schemas.openxmlformats.org/drawingml/2006/picture">
                 <pic:pic>
                   <pic:nvPicPr>
-                    <pic:cNvPr descr="DLW2016_files/figure-docx/unnamed-chunk-5-3.png" id="0" name="Picture"/>
+                    <pic:cNvPr descr="DLW2016_files/figure-docx/unnamed-chunk-8-1.png" id="0" name="Picture"/>
                     <pic:cNvPicPr>
                       <a:picLocks noChangeArrowheads="1" noChangeAspect="1"/>
                     </pic:cNvPicPr>
@@ -588,6 +582,17 @@
           </wp:inline>
         </w:drawing>
       </w:r>
+    </w:p>
+    <w:p>
+      <w:pPr>
+        <w:pStyle w:val="BodyText"/>
+      </w:pPr>
+      <w:r>
+        <w:t xml:space="preserve">Just Arizona birds</w:t>
+      </w:r>
+      <w:r>
+        <w:t xml:space="preserve"> </w:t>
+      </w:r>
       <w:r>
         <w:drawing>
           <wp:inline>
@@ -598,7 +603,7 @@
               <a:graphicData uri="http://schemas.openxmlformats.org/drawingml/2006/picture">
                 <pic:pic>
                   <pic:nvPicPr>
-                    <pic:cNvPr descr="DLW2016_files/figure-docx/unnamed-chunk-5-4.png" id="0" name="Picture"/>
+                    <pic:cNvPr descr="DLW2016_files/figure-docx/unnamed-chunk-9-1.png" id="0" name="Picture"/>
                     <pic:cNvPicPr>
                       <a:picLocks noChangeArrowheads="1" noChangeAspect="1"/>
                     </pic:cNvPicPr>
@@ -630,6 +635,17 @@
           </wp:inline>
         </w:drawing>
       </w:r>
+    </w:p>
+    <w:p>
+      <w:pPr>
+        <w:pStyle w:val="BodyText"/>
+      </w:pPr>
+      <w:r>
+        <w:t xml:space="preserve">Just Costa Rican birds</w:t>
+      </w:r>
+      <w:r>
+        <w:t xml:space="preserve"> </w:t>
+      </w:r>
       <w:r>
         <w:drawing>
           <wp:inline>
@@ -640,7 +656,7 @@
               <a:graphicData uri="http://schemas.openxmlformats.org/drawingml/2006/picture">
                 <pic:pic>
                   <pic:nvPicPr>
-                    <pic:cNvPr descr="DLW2016_files/figure-docx/unnamed-chunk-5-5.png" id="0" name="Picture"/>
+                    <pic:cNvPr descr="DLW2016_files/figure-docx/unnamed-chunk-10-1.png" id="0" name="Picture"/>
                     <pic:cNvPicPr>
                       <a:picLocks noChangeArrowheads="1" noChangeAspect="1"/>
                     </pic:cNvPicPr>
@@ -1472,7 +1488,7 @@
     </w:lvl>
   </w:abstractNum>
   <w:abstractNum w:abstractNumId="990">
-    <w:nsid w:val="e2beece1"/>
+    <w:nsid w:val="20e54cfe"/>
     <w:multiLevelType w:val="multilevel"/>
     <w:lvl w:ilvl="0">
       <w:numFmt w:val="bullet"/>

</xml_diff>

<commit_message>
saving to Word to make further edits there
</commit_message>
<xml_diff>
--- a/DLW2016.docx
+++ b/DLW2016.docx
@@ -81,7 +81,7 @@
         <w:t xml:space="preserve"> </w:t>
       </w:r>
       <w:r>
-        <w:t xml:space="preserve">Joseph</w:t>
+        <w:t xml:space="preserve">Donald</w:t>
       </w:r>
       <w:r>
         <w:t xml:space="preserve"> </w:t>
@@ -93,7 +93,7 @@
         <w:t xml:space="preserve"> </w:t>
       </w:r>
       <w:r>
-        <w:t xml:space="preserve">Canepa,</w:t>
+        <w:t xml:space="preserve">Powers,</w:t>
       </w:r>
       <w:r>
         <w:t xml:space="preserve"> </w:t>
@@ -111,25 +111,7 @@
         <w:t xml:space="preserve"> </w:t>
       </w:r>
       <w:r>
-        <w:t xml:space="preserve">Graham,</w:t>
-      </w:r>
-      <w:r>
-        <w:t xml:space="preserve"> </w:t>
-      </w:r>
-      <w:r>
-        <w:t xml:space="preserve">Donald</w:t>
-      </w:r>
-      <w:r>
-        <w:t xml:space="preserve"> </w:t>
-      </w:r>
-      <w:r>
-        <w:t xml:space="preserve">R.</w:t>
-      </w:r>
-      <w:r>
-        <w:t xml:space="preserve"> </w:t>
-      </w:r>
-      <w:r>
-        <w:t xml:space="preserve">Powers</w:t>
+        <w:t xml:space="preserve">Graham</w:t>
       </w:r>
     </w:p>
     <w:p>
@@ -137,25 +119,13 @@
         <w:pStyle w:val="Date"/>
       </w:pPr>
       <w:r>
-        <w:t xml:space="preserve">Thursday,</w:t>
-      </w:r>
-      <w:r>
-        <w:t xml:space="preserve"> </w:t>
-      </w:r>
-      <w:r>
-        <w:t xml:space="preserve">March</w:t>
-      </w:r>
-      <w:r>
-        <w:t xml:space="preserve"> </w:t>
-      </w:r>
-      <w:r>
-        <w:t xml:space="preserve">17,</w:t>
-      </w:r>
-      <w:r>
-        <w:t xml:space="preserve"> </w:t>
-      </w:r>
-      <w:r>
-        <w:t xml:space="preserve">2016</w:t>
+        <w:t xml:space="preserve">March,</w:t>
+      </w:r>
+      <w:r>
+        <w:t xml:space="preserve"> </w:t>
+      </w:r>
+      <w:r>
+        <w:t xml:space="preserve">2018</w:t>
       </w:r>
     </w:p>
     <w:p>
@@ -235,34 +205,28 @@
         <w:t xml:space="preserve">:</w:t>
       </w:r>
       <w:r>
-        <w:t xml:space="preserve"> </w:t>
-      </w:r>
-      <w:r>
-        <w:t xml:space="preserve">1. Whole animal daily energy expenditure will increase as mass increases \</w:t>
-      </w:r>
-      <w:r>
-        <w:t xml:space="preserve"> </w:t>
-      </w:r>
-      <w:r>
-        <w:t xml:space="preserve">2. Daily energy expenditure will increase if daily temperatures vary more widely \</w:t>
-      </w:r>
-      <w:r>
-        <w:t xml:space="preserve"> </w:t>
-      </w:r>
-      <w:r>
-        <w:t xml:space="preserve">+ Higher thermoregulatory costs (avg. daily temperatures are low) would contribute to increased DEE (both directly because of increased thermoregulatory costs, and indirectly because they would need to be more active to gain energy to deal with these increased costs) \</w:t>
-      </w:r>
-      <w:r>
-        <w:t xml:space="preserve"> </w:t>
-      </w:r>
-      <w:r>
-        <w:t xml:space="preserve">3. Tropical resident species have a higher DEE than temperate long distance migrants \</w:t>
-      </w:r>
-      <w:r>
-        <w:t xml:space="preserve"> </w:t>
-      </w:r>
-      <w:r>
-        <w:t xml:space="preserve">4. Territorial species</w:t>
+        <w:br w:type="textWrapping"/>
+      </w:r>
+      <w:r>
+        <w:t xml:space="preserve">1. Daily energy expenditure will increase if daily temperatures vary more widely</w:t>
+      </w:r>
+      <w:r>
+        <w:br w:type="textWrapping"/>
+      </w:r>
+      <w:r>
+        <w:t xml:space="preserve">+ Higher thermoregulatory costs (avg. daily temperatures are low) would contribute to increased DEE (both directly because of increased thermoregulatory costs, and indirectly because they would need to be more active to gain energy to deal with these increased costs)</w:t>
+      </w:r>
+      <w:r>
+        <w:br w:type="textWrapping"/>
+      </w:r>
+      <w:r>
+        <w:t xml:space="preserve">2. Tropical resident species have a higher DEE than temperate long distance migrants</w:t>
+      </w:r>
+      <w:r>
+        <w:br w:type="textWrapping"/>
+      </w:r>
+      <w:r>
+        <w:t xml:space="preserve">3. Territorial species</w:t>
       </w:r>
     </w:p>
     <w:p>
@@ -270,7 +234,7 @@
         <w:pStyle w:val="BodyText"/>
       </w:pPr>
       <w:r>
-        <w:t xml:space="preserve">A log-log plot of hummingbird daily energy expenditure (kJ) vs. mass (g), including values from this study as well as from the literature. Colors represent species.</w:t>
+        <w:t xml:space="preserve">A log-log plot of hummingbird daily energy expenditure (kJ) vs. mass (g), including values from this study as well as from the literature. Colors represent species:</w:t>
       </w:r>
       <w:r>
         <w:t xml:space="preserve"> </w:t>
@@ -323,7 +287,7 @@
         <w:pStyle w:val="BodyText"/>
       </w:pPr>
       <w:r>
-        <w:t xml:space="preserve">A plot of daily energy expenditure (kJ) vs. Mass (g), including literature and study values, non-log</w:t>
+        <w:t xml:space="preserve">A plot of daily energy expenditure (kJ) vs. Mass (g), including literature and study values:</w:t>
       </w:r>
       <w:r>
         <w:t xml:space="preserve"> </w:t>
@@ -376,7 +340,7 @@
         <w:pStyle w:val="BodyText"/>
       </w:pPr>
       <w:r>
-        <w:t xml:space="preserve">Mass-corrected daily energy expenditure vs. Mass, colored by species</w:t>
+        <w:t xml:space="preserve">A plot of daily energy expenditure (kJ) vs. Mass (g), with species’ mean in circles and individuals measurements in triangles:</w:t>
       </w:r>
       <w:r>
         <w:t xml:space="preserve"> </w:t>
@@ -429,7 +393,7 @@
         <w:pStyle w:val="BodyText"/>
       </w:pPr>
       <w:r>
-        <w:t xml:space="preserve">Daily energy expenditure vs. Mass, colored by species</w:t>
+        <w:t xml:space="preserve">Daily energy expenditure vs. Mass, colored by species:</w:t>
       </w:r>
       <w:r>
         <w:t xml:space="preserve"> </w:t>
@@ -482,7 +446,7 @@
         <w:pStyle w:val="BodyText"/>
       </w:pPr>
       <w:r>
-        <w:t xml:space="preserve">Daily energy expenditure collapsed by species vs. average mass of the species, and shapes denote region</w:t>
+        <w:t xml:space="preserve">Mass-corrected daily energy expenditure vs. Mass, colored by species:</w:t>
       </w:r>
       <w:r>
         <w:t xml:space="preserve"> </w:t>
@@ -535,7 +499,7 @@
         <w:pStyle w:val="BodyText"/>
       </w:pPr>
       <w:r>
-        <w:t xml:space="preserve">Just Ecuadorian birds</w:t>
+        <w:t xml:space="preserve">Daily energy expenditure collapsed by species vs. average mass of the species, and shapes denote region:</w:t>
       </w:r>
       <w:r>
         <w:t xml:space="preserve"> </w:t>
@@ -588,7 +552,7 @@
         <w:pStyle w:val="BodyText"/>
       </w:pPr>
       <w:r>
-        <w:t xml:space="preserve">Just Arizona birds</w:t>
+        <w:t xml:space="preserve">Just Ecuadorian birds:</w:t>
       </w:r>
       <w:r>
         <w:t xml:space="preserve"> </w:t>
@@ -641,7 +605,7 @@
         <w:pStyle w:val="BodyText"/>
       </w:pPr>
       <w:r>
-        <w:t xml:space="preserve">Just Costa Rican birds</w:t>
+        <w:t xml:space="preserve">Just Arizona birds</w:t>
       </w:r>
       <w:r>
         <w:t xml:space="preserve"> </w:t>
@@ -694,7 +658,52 @@
         <w:pStyle w:val="BodyText"/>
       </w:pPr>
       <w:r>
-        <w:t xml:space="preserve">Plot of total daily energy expenditure per bird, colored by species (not mass-corrected)</w:t>
+        <w:t xml:space="preserve">Just Costa Rican birds:</w:t>
+      </w:r>
+      <w:r>
+        <w:t xml:space="preserve"> </w:t>
+      </w:r>
+      <w:r>
+        <w:drawing>
+          <wp:inline>
+            <wp:extent cx="4620126" cy="3696101"/>
+            <wp:effectExtent b="0" l="0" r="0" t="0"/>
+            <wp:docPr descr="" title="" id="1" name="Picture"/>
+            <a:graphic>
+              <a:graphicData uri="http://schemas.openxmlformats.org/drawingml/2006/picture">
+                <pic:pic>
+                  <pic:nvPicPr>
+                    <pic:cNvPr descr="DLW2016_files/figure-docx/unnamed-chunk-11-1.png" id="0" name="Picture"/>
+                    <pic:cNvPicPr>
+                      <a:picLocks noChangeArrowheads="1" noChangeAspect="1"/>
+                    </pic:cNvPicPr>
+                  </pic:nvPicPr>
+                  <pic:blipFill>
+                    <a:blip r:embed="rId31"/>
+                    <a:stretch>
+                      <a:fillRect/>
+                    </a:stretch>
+                  </pic:blipFill>
+                  <pic:spPr bwMode="auto">
+                    <a:xfrm>
+                      <a:off x="0" y="0"/>
+                      <a:ext cx="4620126" cy="3696101"/>
+                    </a:xfrm>
+                    <a:prstGeom prst="rect">
+                      <a:avLst/>
+                    </a:prstGeom>
+                    <a:noFill/>
+                    <a:ln w="9525">
+                      <a:noFill/>
+                      <a:headEnd/>
+                      <a:tailEnd/>
+                    </a:ln>
+                  </pic:spPr>
+                </pic:pic>
+              </a:graphicData>
+            </a:graphic>
+          </wp:inline>
+        </w:drawing>
       </w:r>
     </w:p>
     <w:p>
@@ -723,7 +732,7 @@
         <w:rPr>
           <w:rStyle w:val="VerbatimChar"/>
         </w:rPr>
-        <w:t xml:space="preserve">## lm(formula = log(kJ_day) ~ log(Initial_mass), data = dlw)</w:t>
+        <w:t xml:space="preserve">## lm(formula = log(kJ_day) ~ log(Mass_g), data = dlw)</w:t>
       </w:r>
       <w:r>
         <w:br w:type="textWrapping"/>
@@ -786,25 +795,25 @@
         <w:rPr>
           <w:rStyle w:val="VerbatimChar"/>
         </w:rPr>
-        <w:t xml:space="preserve">##                   Estimate Std. Error t value Pr(&gt;|t|)    </w:t>
-      </w:r>
-      <w:r>
-        <w:br w:type="textWrapping"/>
-      </w:r>
-      <w:r>
-        <w:rPr>
-          <w:rStyle w:val="VerbatimChar"/>
-        </w:rPr>
-        <w:t xml:space="preserve">## (Intercept)        2.27004    0.14660  15.484   &lt;2e-16 ***</w:t>
-      </w:r>
-      <w:r>
-        <w:br w:type="textWrapping"/>
-      </w:r>
-      <w:r>
-        <w:rPr>
-          <w:rStyle w:val="VerbatimChar"/>
-        </w:rPr>
-        <w:t xml:space="preserve">## log(Initial_mass)  0.83226    0.08446   9.854   &lt;2e-16 ***</w:t>
+        <w:t xml:space="preserve">##             Estimate Std. Error t value Pr(&gt;|t|)    </w:t>
+      </w:r>
+      <w:r>
+        <w:br w:type="textWrapping"/>
+      </w:r>
+      <w:r>
+        <w:rPr>
+          <w:rStyle w:val="VerbatimChar"/>
+        </w:rPr>
+        <w:t xml:space="preserve">## (Intercept)  2.27004    0.14660  15.484   &lt;2e-16 ***</w:t>
+      </w:r>
+      <w:r>
+        <w:br w:type="textWrapping"/>
+      </w:r>
+      <w:r>
+        <w:rPr>
+          <w:rStyle w:val="VerbatimChar"/>
+        </w:rPr>
+        <w:t xml:space="preserve">## log(Mass_g)  0.83226    0.08446   9.854   &lt;2e-16 ***</w:t>
       </w:r>
       <w:r>
         <w:br w:type="textWrapping"/>
@@ -887,7 +896,7 @@
         <w:rPr>
           <w:rStyle w:val="VerbatimChar"/>
         </w:rPr>
-        <w:t xml:space="preserve">## lm(formula = log(kJ_day) ~ log(Initial_mass), data = dlw[dlw$Big_site == </w:t>
+        <w:t xml:space="preserve">## lm(formula = log(kJ_day) ~ log(Mass_g), data = dlw[dlw$Big_site == </w:t>
       </w:r>
       <w:r>
         <w:br w:type="textWrapping"/>
@@ -959,25 +968,25 @@
         <w:rPr>
           <w:rStyle w:val="VerbatimChar"/>
         </w:rPr>
-        <w:t xml:space="preserve">##                   Estimate Std. Error t value Pr(&gt;|t|)    </w:t>
-      </w:r>
-      <w:r>
-        <w:br w:type="textWrapping"/>
-      </w:r>
-      <w:r>
-        <w:rPr>
-          <w:rStyle w:val="VerbatimChar"/>
-        </w:rPr>
-        <w:t xml:space="preserve">## (Intercept)         1.3497     0.6953   1.941 0.060108 .  </w:t>
-      </w:r>
-      <w:r>
-        <w:br w:type="textWrapping"/>
-      </w:r>
-      <w:r>
-        <w:rPr>
-          <w:rStyle w:val="VerbatimChar"/>
-        </w:rPr>
-        <w:t xml:space="preserve">## log(Initial_mass)   1.3094     0.3371   3.884 0.000422 ***</w:t>
+        <w:t xml:space="preserve">##             Estimate Std. Error t value Pr(&gt;|t|)    </w:t>
+      </w:r>
+      <w:r>
+        <w:br w:type="textWrapping"/>
+      </w:r>
+      <w:r>
+        <w:rPr>
+          <w:rStyle w:val="VerbatimChar"/>
+        </w:rPr>
+        <w:t xml:space="preserve">## (Intercept)   1.3497     0.6953   1.941 0.060108 .  </w:t>
+      </w:r>
+      <w:r>
+        <w:br w:type="textWrapping"/>
+      </w:r>
+      <w:r>
+        <w:rPr>
+          <w:rStyle w:val="VerbatimChar"/>
+        </w:rPr>
+        <w:t xml:space="preserve">## log(Mass_g)   1.3094     0.3371   3.884 0.000422 ***</w:t>
       </w:r>
       <w:r>
         <w:br w:type="textWrapping"/>
@@ -1488,7 +1497,7 @@
     </w:lvl>
   </w:abstractNum>
   <w:abstractNum w:abstractNumId="990">
-    <w:nsid w:val="20e54cfe"/>
+    <w:nsid w:val="89441d4c"/>
     <w:multiLevelType w:val="multilevel"/>
     <w:lvl w:ilvl="0">
       <w:numFmt w:val="bullet"/>

</xml_diff>